<commit_message>
Extend link to poster
</commit_message>
<xml_diff>
--- a/CV_15_09_2023.docx
+++ b/CV_15_09_2023.docx
@@ -100,15 +100,7 @@
                                 <w:sz w:val="22"/>
                                 <w:szCs w:val="22"/>
                               </w:rPr>
-                              <w:t xml:space="preserve"> </w:t>
-                            </w:r>
-                            <w:r>
-                              <w:rPr>
-                                <w:rFonts w:ascii="Avenir Book" w:hAnsi="Avenir Book"/>
-                                <w:sz w:val="22"/>
-                                <w:szCs w:val="22"/>
-                              </w:rPr>
-                              <w:t>both in written and verbal formats</w:t>
+                              <w:t xml:space="preserve"> both in written and verbal formats</w:t>
                             </w:r>
                             <w:r>
                               <w:rPr>
@@ -1199,7 +1191,7 @@
             <w:u w:val="none"/>
             <w:shd w:val="clear" w:color="auto" w:fill="FFFFFF"/>
           </w:rPr>
-          <w:t>Sketch</w:t>
+          <w:t>Sketching Sparse Low-Rank Matrices With Near-Optimal Sample- and Time-Complexity Using Messag</w:t>
         </w:r>
         <w:r>
           <w:rPr>
@@ -1211,7 +1203,7 @@
             <w:u w:val="none"/>
             <w:shd w:val="clear" w:color="auto" w:fill="FFFFFF"/>
           </w:rPr>
-          <w:t>i</w:t>
+          <w:t>e</w:t>
         </w:r>
         <w:r>
           <w:rPr>
@@ -1223,7 +1215,7 @@
             <w:u w:val="none"/>
             <w:shd w:val="clear" w:color="auto" w:fill="FFFFFF"/>
           </w:rPr>
-          <w:t>ng Sparse Low-Rank Matrices With Near-Optimal Sample- and Time-Complexity Using Message Passing</w:t>
+          <w:t xml:space="preserve"> Passing</w:t>
         </w:r>
       </w:hyperlink>
       <w:r>
@@ -1271,16 +1263,7 @@
           <w:szCs w:val="20"/>
           <w:shd w:val="clear" w:color="auto" w:fill="FFFFFF"/>
         </w:rPr>
-        <w:t>, vol. 69, no. 9, pp. 6071-6097, Sept. 2023</w:t>
-      </w:r>
-      <w:r>
-        <w:rPr>
-          <w:rFonts w:ascii="Avenir Book" w:eastAsia="Times New Roman" w:hAnsi="Avenir Book" w:cs="Arial"/>
-          <w:sz w:val="20"/>
-          <w:szCs w:val="20"/>
-          <w:shd w:val="clear" w:color="auto" w:fill="FFFFFF"/>
-        </w:rPr>
-        <w:t>.</w:t>
+        <w:t>, vol. 69, no. 9, pp. 6071-6097, Sept. 2023.</w:t>
       </w:r>
     </w:p>
     <w:p>
@@ -1332,29 +1315,7 @@
             <w:szCs w:val="20"/>
             <w:u w:val="none"/>
           </w:rPr>
-          <w:t>Sketching sparse low-rank</w:t>
-        </w:r>
-        <w:r>
-          <w:rPr>
-            <w:rStyle w:val="Hyperlink"/>
-            <w:rFonts w:ascii="Avenir Book" w:hAnsi="Avenir Book" w:cs="Avenir Next"/>
-            <w:color w:val="auto"/>
-            <w:sz w:val="20"/>
-            <w:szCs w:val="20"/>
-            <w:u w:val="none"/>
-          </w:rPr>
-          <w:t xml:space="preserve"> </w:t>
-        </w:r>
-        <w:r>
-          <w:rPr>
-            <w:rStyle w:val="Hyperlink"/>
-            <w:rFonts w:ascii="Avenir Book" w:hAnsi="Avenir Book" w:cs="Avenir Next"/>
-            <w:color w:val="auto"/>
-            <w:sz w:val="20"/>
-            <w:szCs w:val="20"/>
-            <w:u w:val="none"/>
-          </w:rPr>
-          <w:t>matrices</w:t>
+          <w:t>Sketching sparse low-rank matrices</w:t>
         </w:r>
         <w:r>
           <w:rPr>
@@ -1463,16 +1424,7 @@
           <w:szCs w:val="20"/>
           <w:shd w:val="clear" w:color="auto" w:fill="FAFAFA"/>
         </w:rPr>
-        <w:t>, pp. 3138-3143</w:t>
-      </w:r>
-      <w:r>
-        <w:rPr>
-          <w:rFonts w:ascii="Avenir Book" w:hAnsi="Avenir Book"/>
-          <w:sz w:val="20"/>
-          <w:szCs w:val="20"/>
-          <w:shd w:val="clear" w:color="auto" w:fill="FAFAFA"/>
-        </w:rPr>
-        <w:t>.</w:t>
+        <w:t>, pp. 3138-3143.</w:t>
       </w:r>
     </w:p>
     <w:p>
@@ -2135,73 +2087,95 @@
           <w:sz w:val="20"/>
           <w:szCs w:val="20"/>
         </w:rPr>
-        <w:t>, K. Hsieh and R. Venkataramanan</w:t>
-      </w:r>
-      <w:r>
-        <w:rPr>
-          <w:rFonts w:ascii="Avenir Book" w:hAnsi="Avenir Book" w:cs="Avenir Next"/>
-          <w:sz w:val="20"/>
-          <w:szCs w:val="20"/>
-        </w:rPr>
-        <w:t>, “</w:t>
-      </w:r>
-      <w:r>
-        <w:rPr>
-          <w:rFonts w:ascii="Avenir Book" w:hAnsi="Avenir Book" w:cs="Avenir Next"/>
-          <w:sz w:val="20"/>
-          <w:szCs w:val="20"/>
-        </w:rPr>
-        <w:t>Massive multiple access with random user activity and coding</w:t>
-      </w:r>
-      <w:r>
-        <w:rPr>
-          <w:rFonts w:ascii="Avenir Book" w:hAnsi="Avenir Book" w:cs="Avenir Next"/>
-          <w:sz w:val="20"/>
-          <w:szCs w:val="20"/>
-        </w:rPr>
-        <w:t>”</w:t>
-      </w:r>
-      <w:r>
-        <w:rPr>
-          <w:rFonts w:ascii="Avenir Book" w:hAnsi="Avenir Book" w:cs="Avenir Next"/>
-          <w:sz w:val="20"/>
-          <w:szCs w:val="20"/>
-        </w:rPr>
-        <w:t xml:space="preserve"> (</w:t>
-      </w:r>
-      <w:hyperlink r:id="rId8" w:history="1">
-        <w:r>
-          <w:rPr>
-            <w:rFonts w:ascii="Avenir Book" w:hAnsi="Avenir Book" w:cs="Avenir Next"/>
-            <w:sz w:val="20"/>
-            <w:szCs w:val="20"/>
-          </w:rPr>
-          <w:t>post</w:t>
-        </w:r>
-        <w:r>
-          <w:rPr>
-            <w:rFonts w:ascii="Avenir Book" w:hAnsi="Avenir Book" w:cs="Avenir Next"/>
-            <w:sz w:val="20"/>
-            <w:szCs w:val="20"/>
-          </w:rPr>
-          <w:t>e</w:t>
-        </w:r>
-        <w:r>
-          <w:rPr>
-            <w:rFonts w:ascii="Avenir Book" w:hAnsi="Avenir Book" w:cs="Avenir Next"/>
-            <w:sz w:val="20"/>
-            <w:szCs w:val="20"/>
-          </w:rPr>
-          <w:t>r</w:t>
-        </w:r>
-      </w:hyperlink>
-      <w:r>
-        <w:rPr>
-          <w:rFonts w:ascii="Avenir Book" w:hAnsi="Avenir Book" w:cs="Avenir Next"/>
-          <w:sz w:val="20"/>
-          <w:szCs w:val="20"/>
-        </w:rPr>
-        <w:t> at IEEE European School of Information Theory 2023 (ESIT))</w:t>
+        <w:t xml:space="preserve">, K. Hsieh and R. Venkataramanan, “Massive multiple access with random user activity and coding” </w:t>
+      </w:r>
+      <w:r>
+        <w:rPr>
+          <w:rFonts w:ascii="Avenir Book" w:hAnsi="Avenir Book" w:cs="Avenir Next"/>
+          <w:sz w:val="20"/>
+          <w:szCs w:val="20"/>
+        </w:rPr>
+        <w:t>(</w:t>
+      </w:r>
+      <w:r>
+        <w:rPr>
+          <w:rFonts w:ascii="Avenir Book" w:hAnsi="Avenir Book" w:cs="Avenir Next"/>
+          <w:sz w:val="20"/>
+          <w:szCs w:val="20"/>
+        </w:rPr>
+        <w:fldChar w:fldCharType="begin"/>
+      </w:r>
+      <w:r>
+        <w:rPr>
+          <w:rFonts w:ascii="Avenir Book" w:hAnsi="Avenir Book" w:cs="Avenir Next"/>
+          <w:sz w:val="20"/>
+          <w:szCs w:val="20"/>
+        </w:rPr>
+        <w:instrText>HYPERLINK "https://shirleyliuxq.github.io/ESIT_GMAC_poster_final.pdf"</w:instrText>
+      </w:r>
+      <w:r>
+        <w:rPr>
+          <w:rFonts w:ascii="Avenir Book" w:hAnsi="Avenir Book" w:cs="Avenir Next"/>
+          <w:sz w:val="20"/>
+          <w:szCs w:val="20"/>
+        </w:rPr>
+      </w:r>
+      <w:r>
+        <w:rPr>
+          <w:rFonts w:ascii="Avenir Book" w:hAnsi="Avenir Book" w:cs="Avenir Next"/>
+          <w:sz w:val="20"/>
+          <w:szCs w:val="20"/>
+        </w:rPr>
+        <w:fldChar w:fldCharType="separate"/>
+      </w:r>
+      <w:r>
+        <w:rPr>
+          <w:rStyle w:val="Hyperlink"/>
+          <w:rFonts w:ascii="Avenir Book" w:hAnsi="Avenir Book" w:cs="Avenir Next"/>
+          <w:color w:val="auto"/>
+          <w:sz w:val="20"/>
+          <w:szCs w:val="20"/>
+          <w:u w:val="none"/>
+        </w:rPr>
+        <w:t xml:space="preserve">poster at IEEE European School of </w:t>
+      </w:r>
+      <w:r>
+        <w:rPr>
+          <w:rStyle w:val="Hyperlink"/>
+          <w:rFonts w:ascii="Avenir Book" w:hAnsi="Avenir Book" w:cs="Avenir Next"/>
+          <w:color w:val="auto"/>
+          <w:sz w:val="20"/>
+          <w:szCs w:val="20"/>
+          <w:u w:val="none"/>
+        </w:rPr>
+        <w:t>I</w:t>
+      </w:r>
+      <w:r>
+        <w:rPr>
+          <w:rStyle w:val="Hyperlink"/>
+          <w:rFonts w:ascii="Avenir Book" w:hAnsi="Avenir Book" w:cs="Avenir Next"/>
+          <w:color w:val="auto"/>
+          <w:sz w:val="20"/>
+          <w:szCs w:val="20"/>
+          <w:u w:val="none"/>
+        </w:rPr>
+        <w:t>nformation Theory 2023 (ESIT)</w:t>
+      </w:r>
+      <w:r>
+        <w:rPr>
+          <w:rFonts w:ascii="Avenir Book" w:hAnsi="Avenir Book" w:cs="Avenir Next"/>
+          <w:sz w:val="20"/>
+          <w:szCs w:val="20"/>
+        </w:rPr>
+        <w:fldChar w:fldCharType="end"/>
+      </w:r>
+      <w:r>
+        <w:rPr>
+          <w:rFonts w:ascii="Avenir Book" w:hAnsi="Avenir Book" w:cs="Avenir Next"/>
+          <w:sz w:val="20"/>
+          <w:szCs w:val="20"/>
+        </w:rPr>
+        <w:t>)</w:t>
       </w:r>
     </w:p>
     <w:p>
@@ -2251,31 +2225,7 @@
           <w:sz w:val="20"/>
           <w:szCs w:val="20"/>
         </w:rPr>
-        <w:t>, X. Liu and R. Venkataramanan</w:t>
-      </w:r>
-      <w:r>
-        <w:rPr>
-          <w:rFonts w:ascii="Avenir Book" w:hAnsi="Avenir Book" w:cs="Avenir Next"/>
-          <w:sz w:val="20"/>
-          <w:szCs w:val="20"/>
-        </w:rPr>
-        <w:t>, “</w:t>
-      </w:r>
-      <w:r>
-        <w:rPr>
-          <w:rFonts w:ascii="Avenir Book" w:hAnsi="Avenir Book" w:cs="Avenir Next"/>
-          <w:sz w:val="20"/>
-          <w:szCs w:val="20"/>
-        </w:rPr>
-        <w:t>Changepoints detection in high-dimensional linear regression</w:t>
-      </w:r>
-      <w:r>
-        <w:rPr>
-          <w:rFonts w:ascii="Avenir Book" w:hAnsi="Avenir Book" w:cs="Avenir Next"/>
-          <w:sz w:val="20"/>
-          <w:szCs w:val="20"/>
-        </w:rPr>
-        <w:t>”</w:t>
+        <w:t>, X. Liu and R. Venkataramanan, “Changepoints detection in high-dimensional linear regression”</w:t>
       </w:r>
     </w:p>
     <w:p>
@@ -2307,39 +2257,7 @@
           <w:sz w:val="20"/>
           <w:szCs w:val="20"/>
         </w:rPr>
-        <w:t>X. Liu and R. Venkataramanan</w:t>
-      </w:r>
-      <w:r>
-        <w:rPr>
-          <w:rFonts w:ascii="Avenir Book" w:hAnsi="Avenir Book" w:cs="Avenir Next"/>
-          <w:sz w:val="20"/>
-          <w:szCs w:val="20"/>
-        </w:rPr>
-        <w:t>,</w:t>
-      </w:r>
-      <w:r>
-        <w:rPr>
-          <w:rFonts w:ascii="Avenir Book" w:hAnsi="Avenir Book" w:cs="Avenir Next"/>
-          <w:sz w:val="20"/>
-          <w:szCs w:val="20"/>
-        </w:rPr>
-        <w:t xml:space="preserve"> </w:t>
-      </w:r>
-      <w:r>
-        <w:rPr>
-          <w:rFonts w:ascii="Avenir Book" w:hAnsi="Avenir Book" w:cs="Avenir Next"/>
-          <w:sz w:val="20"/>
-          <w:szCs w:val="20"/>
-        </w:rPr>
-        <w:t>“</w:t>
-      </w:r>
-      <w:r>
-        <w:rPr>
-          <w:rFonts w:ascii="Avenir Book" w:hAnsi="Avenir Book" w:cs="Avenir Next"/>
-          <w:sz w:val="20"/>
-          <w:szCs w:val="20"/>
-        </w:rPr>
-        <w:t>On generalising Wormald’s differential equation theorem</w:t>
+        <w:t>X. Liu and R. Venkataramanan, “On generalising Wormald’s differential equation theorem</w:t>
       </w:r>
       <w:r>
         <w:rPr>
@@ -3807,31 +3725,7 @@
           <w:sz w:val="20"/>
           <w:szCs w:val="20"/>
         </w:rPr>
-        <w:t>O</w:t>
-      </w:r>
-      <w:r>
-        <w:rPr>
-          <w:rFonts w:ascii="Avenir Book" w:hAnsi="Avenir Book"/>
-          <w:sz w:val="20"/>
-          <w:szCs w:val="20"/>
-        </w:rPr>
-        <w:t xml:space="preserve">versaw logistics for a 100-attendee conference, coordinated with </w:t>
-      </w:r>
-      <w:r>
-        <w:rPr>
-          <w:rFonts w:ascii="Avenir Book" w:hAnsi="Avenir Book"/>
-          <w:sz w:val="20"/>
-          <w:szCs w:val="20"/>
-        </w:rPr>
-        <w:t xml:space="preserve">internal and external </w:t>
-      </w:r>
-      <w:r>
-        <w:rPr>
-          <w:rFonts w:ascii="Avenir Book" w:hAnsi="Avenir Book"/>
-          <w:sz w:val="20"/>
-          <w:szCs w:val="20"/>
-        </w:rPr>
-        <w:t xml:space="preserve">speakers, provided technical support </w:t>
+        <w:t xml:space="preserve">Oversaw logistics for a 100-attendee conference, coordinated with internal and external speakers, provided technical support </w:t>
       </w:r>
       <w:r>
         <w:rPr>
@@ -4226,15 +4120,7 @@
           <w:sz w:val="20"/>
           <w:szCs w:val="20"/>
         </w:rPr>
-        <w:t xml:space="preserve">, </w:t>
-      </w:r>
-      <w:r>
-        <w:rPr>
-          <w:rFonts w:ascii="Avenir Book" w:hAnsi="Avenir Book"/>
-          <w:sz w:val="20"/>
-          <w:szCs w:val="20"/>
-        </w:rPr>
-        <w:t>while serving as a conduit for student feedback to departmental boards.</w:t>
+        <w:t>, while serving as a conduit for student feedback to departmental boards.</w:t>
       </w:r>
     </w:p>
     <w:p>
@@ -4662,15 +4548,7 @@
           <w:sz w:val="20"/>
           <w:szCs w:val="20"/>
         </w:rPr>
-        <w:t xml:space="preserve"> </w:t>
-      </w:r>
-      <w:r>
-        <w:rPr>
-          <w:rFonts w:ascii="Avenir Book" w:hAnsi="Avenir Book"/>
-          <w:sz w:val="20"/>
-          <w:szCs w:val="20"/>
-        </w:rPr>
-        <w:t xml:space="preserve">in exploring and visualizing compact coding and sparse coding principles through hands-on </w:t>
+        <w:t xml:space="preserve"> in exploring and visualizing compact coding and sparse coding principles through hands-on </w:t>
       </w:r>
       <w:proofErr w:type="spellStart"/>
       <w:r>
@@ -5872,23 +5750,7 @@
           <w:sz w:val="20"/>
           <w:szCs w:val="20"/>
         </w:rPr>
-        <w:t xml:space="preserve">Studied reinforced concrete design specifications </w:t>
-      </w:r>
-      <w:r>
-        <w:rPr>
-          <w:rFonts w:ascii="Avenir Book" w:hAnsi="Avenir Book" w:cs="Avenir Next"/>
-          <w:sz w:val="20"/>
-          <w:szCs w:val="20"/>
-        </w:rPr>
-        <w:t xml:space="preserve">and </w:t>
-      </w:r>
-      <w:r>
-        <w:rPr>
-          <w:rFonts w:ascii="Avenir Book" w:hAnsi="Avenir Book" w:cs="Avenir Next"/>
-          <w:sz w:val="20"/>
-          <w:szCs w:val="20"/>
-        </w:rPr>
-        <w:t>created a VBA program to systematically validate reinforced concrete slab designs</w:t>
+        <w:t>Studied reinforced concrete design specifications and created a VBA program to systematically validate reinforced concrete slab designs</w:t>
       </w:r>
       <w:r>
         <w:rPr>

</xml_diff>